<commit_message>
Update soft skills doc
</commit_message>
<xml_diff>
--- a/Soft Skills/Soft Skills.docx
+++ b/Soft Skills/Soft Skills.docx
@@ -4,29 +4,60 @@
   <w:body>
     <w:p>
       <w:pPr>
+        <w:rPr>
+          <w:b/>
+          <w:sz w:val="20"/>
+          <w:lang w:val="sv-SE"/>
+        </w:rPr>
+      </w:pPr>
+      <w:r>
+        <w:rPr>
+          <w:b/>
+          <w:sz w:val="20"/>
+          <w:lang w:val="sv-SE"/>
+        </w:rPr>
+        <w:t>Email: k</w:t>
+      </w:r>
+      <w:bookmarkStart w:id="0" w:name="_GoBack"/>
+      <w:bookmarkEnd w:id="0"/>
+      <w:r>
+        <w:rPr>
+          <w:b/>
+          <w:sz w:val="20"/>
+          <w:lang w:val="sv-SE"/>
+        </w:rPr>
+        <w:t>aushal.singh@imarticus.com</w:t>
+      </w:r>
+    </w:p>
+    <w:p>
+      <w:pPr>
         <w:jc w:val="right"/>
         <w:rPr>
           <w:b/>
           <w:sz w:val="20"/>
+          <w:lang w:val="sv-SE"/>
         </w:rPr>
       </w:pPr>
       <w:r>
         <w:rPr>
           <w:b/>
           <w:sz w:val="20"/>
-        </w:rPr>
-        <w:t>Date: 21-12-2022</w:t>
+          <w:lang w:val="sv-SE"/>
+        </w:rPr>
+        <w:t>Date: 21-12-2021</w:t>
       </w:r>
     </w:p>
     <w:p>
       <w:pPr>
         <w:rPr>
           <w:sz w:val="36"/>
+          <w:lang w:val="sv-SE"/>
         </w:rPr>
       </w:pPr>
       <w:r>
         <w:rPr>
           <w:sz w:val="36"/>
+          <w:lang w:val="sv-SE"/>
         </w:rPr>
         <w:t xml:space="preserve">Soft Skills </w:t>
       </w:r>
@@ -234,21 +265,12 @@
           <w:sz w:val="24"/>
         </w:rPr>
       </w:pPr>
-      <w:proofErr w:type="spellStart"/>
-      <w:r>
-        <w:rPr>
-          <w:b/>
-          <w:sz w:val="24"/>
-        </w:rPr>
-        <w:t>Vuca</w:t>
-      </w:r>
-      <w:proofErr w:type="spellEnd"/>
-      <w:r>
-        <w:rPr>
-          <w:b/>
-          <w:sz w:val="24"/>
-        </w:rPr>
-        <w:t xml:space="preserve"> World</w:t>
+      <w:r>
+        <w:rPr>
+          <w:b/>
+          <w:sz w:val="24"/>
+        </w:rPr>
+        <w:t>Vuca World</w:t>
       </w:r>
     </w:p>
     <w:p>
@@ -264,6 +286,7 @@
         <w:jc w:val="both"/>
       </w:pPr>
       <w:r>
+        <w:lastRenderedPageBreak/>
         <w:t>Uncertainty/Unpredictable</w:t>
       </w:r>
     </w:p>
@@ -296,7 +319,6 @@
         <w:jc w:val="both"/>
       </w:pPr>
       <w:r>
-        <w:lastRenderedPageBreak/>
         <w:t>Ambiguity</w:t>
       </w:r>
     </w:p>
@@ -655,13 +677,8 @@
               </w:tabs>
               <w:jc w:val="both"/>
             </w:pPr>
-            <w:proofErr w:type="spellStart"/>
             <w:r>
-              <w:t>Fire fighting</w:t>
-            </w:r>
-            <w:proofErr w:type="spellEnd"/>
-            <w:r>
-              <w:t xml:space="preserve"> situation, urgent/deadline task, do it now.</w:t>
+              <w:t>Fire fighting situation, urgent/deadline task, do it now.</w:t>
             </w:r>
           </w:p>
           <w:p>
@@ -900,7 +917,6 @@
           <w:b/>
           <w:sz w:val="24"/>
         </w:rPr>
-        <w:lastRenderedPageBreak/>
         <w:t>Elevator Pitch</w:t>
       </w:r>
     </w:p>
@@ -1108,15 +1124,8 @@
         </w:tabs>
       </w:pPr>
       <w:r>
-        <w:t xml:space="preserve">Skills: JavaScript, Python, </w:t>
-      </w:r>
-      <w:proofErr w:type="spellStart"/>
-      <w:r>
-        <w:t>MongoDB</w:t>
-      </w:r>
-      <w:proofErr w:type="spellEnd"/>
-      <w:r>
-        <w:t xml:space="preserve"> and Relational database SQL.</w:t>
+        <w:lastRenderedPageBreak/>
+        <w:t>Skills: JavaScript, Python, MongoDB and Relational database SQL.</w:t>
       </w:r>
     </w:p>
     <w:p>
@@ -1126,16 +1135,7 @@
         </w:tabs>
       </w:pPr>
       <w:r>
-        <w:lastRenderedPageBreak/>
-        <w:t xml:space="preserve">Completed </w:t>
-      </w:r>
-      <w:proofErr w:type="spellStart"/>
-      <w:r>
-        <w:t>Bsc</w:t>
-      </w:r>
-      <w:proofErr w:type="spellEnd"/>
-      <w:r>
-        <w:t xml:space="preserve"> CS in the year 2019 and MSc CS Degree in 2021</w:t>
+        <w:t>Completed Bsc CS in the year 2019 and MSc CS Degree in 2021</w:t>
       </w:r>
       <w:r>
         <w:t>(Extracurricular)</w:t>
@@ -1143,13 +1143,8 @@
       <w:r>
         <w:t xml:space="preserve">, </w:t>
       </w:r>
-      <w:proofErr w:type="spellStart"/>
-      <w:r>
-        <w:t>Upskilling</w:t>
-      </w:r>
-      <w:proofErr w:type="spellEnd"/>
-      <w:r>
-        <w:t xml:space="preserve"> by pursuing PGA program, </w:t>
+      <w:r>
+        <w:t xml:space="preserve">Upskilling by pursuing PGA program, </w:t>
       </w:r>
       <w:r>
         <w:t>Stubborn, professional, perfectionist, Flexible in positions, Helpful</w:t>
@@ -1458,13 +1453,8 @@
       <w:pPr>
         <w:spacing w:after="0"/>
       </w:pPr>
-      <w:proofErr w:type="gramStart"/>
-      <w:r>
-        <w:t>as</w:t>
-      </w:r>
-      <w:proofErr w:type="gramEnd"/>
-      <w:r>
-        <w:t xml:space="preserve"> long as you love me.</w:t>
+      <w:r>
+        <w:t>as long as you love me.</w:t>
       </w:r>
     </w:p>
     <w:p>
@@ -1563,6 +1553,7 @@
         <w:spacing w:after="0"/>
       </w:pPr>
       <w:r>
+        <w:lastRenderedPageBreak/>
         <w:t>2) Communication</w:t>
       </w:r>
     </w:p>
@@ -1571,7 +1562,6 @@
         <w:spacing w:after="0"/>
       </w:pPr>
       <w:r>
-        <w:lastRenderedPageBreak/>
         <w:t>3) Story telling</w:t>
       </w:r>
     </w:p>
@@ -1762,15 +1752,7 @@
           <w:b/>
           <w:sz w:val="24"/>
         </w:rPr>
-        <w:t xml:space="preserve">Speech </w:t>
-      </w:r>
-      <w:proofErr w:type="spellStart"/>
-      <w:r>
-        <w:rPr>
-          <w:b/>
-          <w:sz w:val="24"/>
-        </w:rPr>
-        <w:t>Cura</w:t>
+        <w:t>Speech Cura</w:t>
       </w:r>
       <w:r>
         <w:rPr>
@@ -1779,7 +1761,6 @@
         </w:rPr>
         <w:t>tion</w:t>
       </w:r>
-      <w:proofErr w:type="spellEnd"/>
       <w:r>
         <w:rPr>
           <w:b/>
@@ -1799,21 +1780,7 @@
         <w:rPr>
           <w:b/>
         </w:rPr>
-        <w:t xml:space="preserve">Data Analytics, Fundamental, </w:t>
-      </w:r>
-      <w:proofErr w:type="spellStart"/>
-      <w:r>
-        <w:rPr>
-          <w:b/>
-        </w:rPr>
-        <w:t>Overfitting</w:t>
-      </w:r>
-      <w:proofErr w:type="spellEnd"/>
-      <w:r>
-        <w:rPr>
-          <w:b/>
-        </w:rPr>
-        <w:t>, Machine Learning, Backend, Regression, Correlation, Artificial Intelligence, Statistics</w:t>
+        <w:t>Data Analytics, Fundamental, Overfitting, Machine Learning, Backend, Regression, Correlation, Artificial Intelligence, Statistics</w:t>
       </w:r>
       <w:r>
         <w:rPr>
@@ -2144,15 +2111,7 @@
         <w:t xml:space="preserve"> </w:t>
       </w:r>
       <w:r>
-        <w:t xml:space="preserve">where the linear term </w:t>
-      </w:r>
-      <w:proofErr w:type="gramStart"/>
-      <w:r>
-        <w:t>itself</w:t>
-      </w:r>
-      <w:proofErr w:type="gramEnd"/>
-      <w:r>
-        <w:t xml:space="preserve"> means data should fit in a straight line pattern when plot</w:t>
+        <w:t>where the linear term itself means data should fit in a straight line pattern when plot</w:t>
       </w:r>
       <w:r>
         <w:rPr>
@@ -2164,15 +2123,7 @@
         <w:t>is most popular and commonly used model</w:t>
       </w:r>
       <w:r>
-        <w:t xml:space="preserve">. Let us take an </w:t>
-      </w:r>
-      <w:proofErr w:type="spellStart"/>
-      <w:r>
-        <w:t>eg</w:t>
-      </w:r>
-      <w:proofErr w:type="spellEnd"/>
-      <w:r>
-        <w:t xml:space="preserve"> of property price prediction </w:t>
+        <w:t xml:space="preserve">. Let us take an eg of property price prediction </w:t>
       </w:r>
       <w:r>
         <w:t>where</w:t>
@@ -2184,56 +2135,40 @@
         <w:t xml:space="preserve"> we assume that the data is normally distributed</w:t>
       </w:r>
       <w:r>
+        <w:t xml:space="preserve"> i.e most of the data is closer to the mean of the data,</w:t>
+      </w:r>
+      <w:r>
+        <w:t xml:space="preserve"> if not we use several standardization techniques to make it linear, we find and remove Outlier</w:t>
+      </w:r>
+      <w:r>
+        <w:t xml:space="preserve"> that can affect the mean which is generalizes data</w:t>
+      </w:r>
+      <w:r>
+        <w:t xml:space="preserve">, find </w:t>
+      </w:r>
+      <w:r>
+        <w:rPr>
+          <w:b/>
+        </w:rPr>
+        <w:t>Correlation</w:t>
+      </w:r>
+      <w:r>
+        <w:rPr>
+          <w:b/>
+        </w:rPr>
         <w:t xml:space="preserve"> </w:t>
       </w:r>
-      <w:proofErr w:type="spellStart"/>
-      <w:r>
-        <w:t>i.e</w:t>
-      </w:r>
-      <w:proofErr w:type="spellEnd"/>
-      <w:r>
-        <w:t xml:space="preserve"> most of the data is closer to the mean of the data,</w:t>
-      </w:r>
-      <w:r>
-        <w:t xml:space="preserve"> if not we use several standardization techniques to make it linear, we find and remove Outlier</w:t>
-      </w:r>
-      <w:r>
-        <w:t xml:space="preserve"> that can affect the mean which is generalizes data</w:t>
-      </w:r>
-      <w:r>
-        <w:t xml:space="preserve">, find </w:t>
-      </w:r>
-      <w:r>
-        <w:rPr>
-          <w:b/>
-        </w:rPr>
-        <w:t>Correlation</w:t>
-      </w:r>
-      <w:r>
-        <w:rPr>
-          <w:b/>
-        </w:rPr>
-        <w:t xml:space="preserve"> </w:t>
-      </w:r>
       <w:r>
         <w:t>and remove dependent variables or features that are correlated to each other strongly</w:t>
       </w:r>
       <w:r>
         <w:t xml:space="preserve"> and most important so the tern </w:t>
       </w:r>
-      <w:proofErr w:type="spellStart"/>
-      <w:r>
-        <w:rPr>
-          <w:b/>
-        </w:rPr>
-        <w:t>Overfitting</w:t>
-      </w:r>
-      <w:proofErr w:type="spellEnd"/>
-      <w:r>
-        <w:rPr>
-          <w:b/>
-        </w:rPr>
-        <w:t xml:space="preserve"> </w:t>
+      <w:r>
+        <w:rPr>
+          <w:b/>
+        </w:rPr>
+        <w:t xml:space="preserve">Overfitting </w:t>
       </w:r>
       <w:r>
         <w:t xml:space="preserve">creates a big distance between the predicted and target variable is resolved using </w:t>
@@ -2462,15 +2397,7 @@
         <w:spacing w:after="0"/>
       </w:pPr>
       <w:r>
-        <w:t xml:space="preserve">About a Challenge or conflict </w:t>
-      </w:r>
-      <w:proofErr w:type="gramStart"/>
-      <w:r>
-        <w:t>You’ve</w:t>
-      </w:r>
-      <w:proofErr w:type="gramEnd"/>
-      <w:r>
-        <w:t xml:space="preserve"> Face in Life</w:t>
+        <w:t>About a Challenge or conflict You’ve Face in Life</w:t>
       </w:r>
     </w:p>
     <w:p>
@@ -2603,15 +2530,7 @@
         </w:tabs>
       </w:pPr>
       <w:r>
-        <w:t xml:space="preserve">Dear/Hello </w:t>
-      </w:r>
-      <w:proofErr w:type="spellStart"/>
-      <w:r>
-        <w:t>PersonInConcern</w:t>
-      </w:r>
-      <w:proofErr w:type="spellEnd"/>
-      <w:r>
-        <w:t>,</w:t>
+        <w:t>Dear/Hello PersonInConcern,</w:t>
       </w:r>
     </w:p>
     <w:p>
@@ -3024,16 +2943,226 @@
           <w:sz w:val="24"/>
         </w:rPr>
         <w:lastRenderedPageBreak/>
-        <w:t>Activity: LinkedIn Post Cr</w:t>
-      </w:r>
-      <w:bookmarkStart w:id="0" w:name="_GoBack"/>
-      <w:bookmarkEnd w:id="0"/>
-      <w:r>
-        <w:rPr>
-          <w:b/>
-          <w:sz w:val="24"/>
-        </w:rPr>
-        <w:t xml:space="preserve">eation </w:t>
+        <w:t xml:space="preserve">Activity: LinkedIn Post Creation </w:t>
+      </w:r>
+      <w:r>
+        <w:rPr>
+          <w:b/>
+          <w:sz w:val="24"/>
+        </w:rPr>
+        <w:t xml:space="preserve"> </w:t>
+      </w:r>
+    </w:p>
+    <w:p>
+      <w:pPr>
+        <w:jc w:val="right"/>
+        <w:rPr>
+          <w:b/>
+          <w:sz w:val="20"/>
+        </w:rPr>
+      </w:pPr>
+      <w:r>
+        <w:rPr>
+          <w:b/>
+          <w:sz w:val="20"/>
+        </w:rPr>
+        <w:t xml:space="preserve">Date: </w:t>
+      </w:r>
+      <w:r>
+        <w:rPr>
+          <w:b/>
+          <w:sz w:val="20"/>
+        </w:rPr>
+        <w:t>05-04</w:t>
+      </w:r>
+      <w:r>
+        <w:rPr>
+          <w:b/>
+          <w:sz w:val="20"/>
+        </w:rPr>
+        <w:t>-2022</w:t>
+      </w:r>
+    </w:p>
+    <w:p>
+      <w:pPr>
+        <w:tabs>
+          <w:tab w:val="left" w:pos="3576"/>
+        </w:tabs>
+        <w:rPr>
+          <w:b/>
+          <w:sz w:val="28"/>
+        </w:rPr>
+      </w:pPr>
+      <w:r>
+        <w:rPr>
+          <w:b/>
+          <w:sz w:val="28"/>
+        </w:rPr>
+        <w:t>Resume Building:</w:t>
+      </w:r>
+      <w:r>
+        <w:rPr>
+          <w:b/>
+          <w:sz w:val="28"/>
+        </w:rPr>
+        <w:t xml:space="preserve"> </w:t>
+      </w:r>
+    </w:p>
+    <w:p>
+      <w:pPr>
+        <w:tabs>
+          <w:tab w:val="left" w:pos="3576"/>
+        </w:tabs>
+        <w:rPr>
+          <w:b/>
+          <w:sz w:val="24"/>
+        </w:rPr>
+      </w:pPr>
+      <w:r>
+        <w:rPr>
+          <w:noProof/>
+        </w:rPr>
+        <w:drawing>
+          <wp:inline distT="0" distB="0" distL="0" distR="0" wp14:anchorId="3CDF8E3B" wp14:editId="32BC9A83">
+            <wp:extent cx="5333361" cy="4351020"/>
+            <wp:effectExtent l="0" t="0" r="1270" b="0"/>
+            <wp:docPr id="11" name="Picture 11"/>
+            <wp:cNvGraphicFramePr>
+              <a:graphicFrameLocks xmlns:a="http://schemas.openxmlformats.org/drawingml/2006/main" noChangeAspect="1"/>
+            </wp:cNvGraphicFramePr>
+            <a:graphic xmlns:a="http://schemas.openxmlformats.org/drawingml/2006/main">
+              <a:graphicData uri="http://schemas.openxmlformats.org/drawingml/2006/picture">
+                <pic:pic xmlns:pic="http://schemas.openxmlformats.org/drawingml/2006/picture">
+                  <pic:nvPicPr>
+                    <pic:cNvPr id="1" name=""/>
+                    <pic:cNvPicPr/>
+                  </pic:nvPicPr>
+                  <pic:blipFill>
+                    <a:blip r:embed="rId20"/>
+                    <a:stretch>
+                      <a:fillRect/>
+                    </a:stretch>
+                  </pic:blipFill>
+                  <pic:spPr>
+                    <a:xfrm>
+                      <a:off x="0" y="0"/>
+                      <a:ext cx="5334852" cy="4352237"/>
+                    </a:xfrm>
+                    <a:prstGeom prst="rect">
+                      <a:avLst/>
+                    </a:prstGeom>
+                  </pic:spPr>
+                </pic:pic>
+              </a:graphicData>
+            </a:graphic>
+          </wp:inline>
+        </w:drawing>
+      </w:r>
+    </w:p>
+    <w:p>
+      <w:pPr>
+        <w:tabs>
+          <w:tab w:val="left" w:pos="5256"/>
+        </w:tabs>
+        <w:rPr>
+          <w:sz w:val="24"/>
+        </w:rPr>
+      </w:pPr>
+      <w:r>
+        <w:rPr>
+          <w:sz w:val="24"/>
+        </w:rPr>
+        <w:t xml:space="preserve">8. </w:t>
+      </w:r>
+      <w:r>
+        <w:rPr>
+          <w:sz w:val="24"/>
+        </w:rPr>
+        <w:t>Soft skills</w:t>
+      </w:r>
+    </w:p>
+    <w:p>
+      <w:pPr>
+        <w:tabs>
+          <w:tab w:val="left" w:pos="5256"/>
+        </w:tabs>
+        <w:rPr>
+          <w:sz w:val="24"/>
+        </w:rPr>
+      </w:pPr>
+      <w:r>
+        <w:rPr>
+          <w:sz w:val="24"/>
+        </w:rPr>
+        <w:t>9. Achievements</w:t>
+      </w:r>
+    </w:p>
+    <w:p>
+      <w:pPr>
+        <w:tabs>
+          <w:tab w:val="left" w:pos="5256"/>
+        </w:tabs>
+        <w:rPr>
+          <w:b/>
+          <w:sz w:val="28"/>
+        </w:rPr>
+      </w:pPr>
+      <w:r>
+        <w:rPr>
+          <w:b/>
+          <w:sz w:val="28"/>
+        </w:rPr>
+        <w:t>Resume template websites:</w:t>
+      </w:r>
+    </w:p>
+    <w:p>
+      <w:pPr>
+        <w:tabs>
+          <w:tab w:val="left" w:pos="5256"/>
+        </w:tabs>
+        <w:rPr>
+          <w:sz w:val="24"/>
+        </w:rPr>
+      </w:pPr>
+      <w:r>
+        <w:rPr>
+          <w:noProof/>
+        </w:rPr>
+        <w:drawing>
+          <wp:inline distT="0" distB="0" distL="0" distR="0" wp14:anchorId="292F71CC" wp14:editId="163862F4">
+            <wp:extent cx="3200400" cy="857250"/>
+            <wp:effectExtent l="0" t="0" r="0" b="0"/>
+            <wp:docPr id="15" name="Picture 15"/>
+            <wp:cNvGraphicFramePr>
+              <a:graphicFrameLocks xmlns:a="http://schemas.openxmlformats.org/drawingml/2006/main" noChangeAspect="1"/>
+            </wp:cNvGraphicFramePr>
+            <a:graphic xmlns:a="http://schemas.openxmlformats.org/drawingml/2006/main">
+              <a:graphicData uri="http://schemas.openxmlformats.org/drawingml/2006/picture">
+                <pic:pic xmlns:pic="http://schemas.openxmlformats.org/drawingml/2006/picture">
+                  <pic:nvPicPr>
+                    <pic:cNvPr id="1" name=""/>
+                    <pic:cNvPicPr/>
+                  </pic:nvPicPr>
+                  <pic:blipFill>
+                    <a:blip r:embed="rId21"/>
+                    <a:stretch>
+                      <a:fillRect/>
+                    </a:stretch>
+                  </pic:blipFill>
+                  <pic:spPr>
+                    <a:xfrm>
+                      <a:off x="0" y="0"/>
+                      <a:ext cx="3200400" cy="857250"/>
+                    </a:xfrm>
+                    <a:prstGeom prst="rect">
+                      <a:avLst/>
+                    </a:prstGeom>
+                  </pic:spPr>
+                </pic:pic>
+              </a:graphicData>
+            </a:graphic>
+          </wp:inline>
+        </w:drawing>
       </w:r>
     </w:p>
     <w:sectPr>

</xml_diff>